<commit_message>
small changes to Main script
</commit_message>
<xml_diff>
--- a/4_Documents/Additional_Material/Scraps.docx
+++ b/4_Documents/Additional_Material/Scraps.docx
@@ -8395,15 +8395,9 @@
           <w:rFonts w:eastAsiaTheme="majorEastAsia" w:cstheme="majorBidi"/>
           <w:sz w:val="32"/>
           <w:szCs w:val="32"/>
-          <w:lang w:val="en-US"/>
-        </w:rPr>
-      </w:pPr>
-      <w:r>
-        <w:rPr>
-          <w:lang w:val="en-US"/>
-        </w:rPr>
-        <w:br w:type="page"/>
-      </w:r>
+          <w:lang w:val="en-GB"/>
+        </w:rPr>
+      </w:pPr>
     </w:p>
     <w:p>
       <w:pPr>
@@ -8421,7 +8415,6 @@
         <w:rPr>
           <w:lang w:val="en-US"/>
         </w:rPr>
-        <w:lastRenderedPageBreak/>
         <w:t>Data</w:t>
       </w:r>
     </w:p>
@@ -8874,9 +8867,1305 @@
           <w:sz w:val="16"/>
           <w:szCs w:val="16"/>
         </w:rPr>
-        <w:t xml:space="preserve"> economic theory and re-design insurance contracts accordingly. More specifically, price risk management decisions appear to correlate with loss aversion and time preferences rather than only risk aversion, which is why we adjust contract payment times and coverage rates. In a simulation exercise we show that under prospect value maximization these adjustments increase attractiveness of price risk management tools for representative European farms. Our findings show entry points for the CAP to incentivize the adoption of such contracts beyond subsidization. Thereby, price risk management tools can become a tool that provides short-term resilience to (fossil-energy) price shocks. Within the overall framework of this session this can build a bridge into a mid-term future in which agriculture uses fossil fuels more efficiently and a long term future in which fossil fuels become obsolete.</w:t>
+        <w:t xml:space="preserve"> economic theory and re-design insurance contracts accordingly. More specifically, price risk management decisions </w:t>
+      </w:r>
+      <w:r>
+        <w:rPr>
+          <w:rFonts w:ascii="Arial" w:hAnsi="Arial" w:cs="Arial"/>
+          <w:color w:val="000000"/>
+          <w:sz w:val="16"/>
+          <w:szCs w:val="16"/>
+        </w:rPr>
+        <w:lastRenderedPageBreak/>
+        <w:t>appear to correlate with loss aversion and time preferences rather than only risk aversion, which is why we adjust contract payment times and coverage rates. In a simulation exercise we show that under prospect value maximization these adjustments increase attractiveness of price risk management tools for representative European farms. Our findings show entry points for the CAP to incentivize the adoption of such contracts beyond subsidization. Thereby, price risk management tools can become a tool that provides short-term resilience to (fossil-energy) price shocks. Within the overall framework of this session this can build a bridge into a mid-term future in which agriculture uses fossil fuels more efficiently and a long term future in which fossil fuels become obsolete.</w:t>
       </w:r>
     </w:p>
+    <w:p>
+      <w:pPr>
+        <w:spacing w:after="160" w:line="259" w:lineRule="auto"/>
+        <w:rPr>
+          <w:lang w:val="en-GB"/>
+        </w:rPr>
+      </w:pPr>
+    </w:p>
+    <w:p>
+      <w:pPr>
+        <w:spacing w:after="160" w:line="259" w:lineRule="auto"/>
+        <w:rPr>
+          <w:lang w:val="en-GB"/>
+        </w:rPr>
+      </w:pPr>
+    </w:p>
+    <w:p>
+      <w:pPr>
+        <w:jc w:val="both"/>
+        <w:rPr>
+          <w:lang w:val="en-GB"/>
+        </w:rPr>
+      </w:pPr>
+      <w:r>
+        <w:rPr>
+          <w:b/>
+          <w:bCs/>
+          <w:lang w:val="en-GB"/>
+        </w:rPr>
+        <w:t xml:space="preserve">Table </w:t>
+      </w:r>
+      <w:r>
+        <w:rPr>
+          <w:b/>
+          <w:bCs/>
+          <w:lang w:val="en-GB"/>
+        </w:rPr>
+        <w:fldChar w:fldCharType="begin"/>
+      </w:r>
+      <w:r>
+        <w:rPr>
+          <w:b/>
+          <w:bCs/>
+          <w:lang w:val="en-GB"/>
+        </w:rPr>
+        <w:instrText xml:space="preserve"> SEQ Table \* ARABIC </w:instrText>
+      </w:r>
+      <w:r>
+        <w:rPr>
+          <w:b/>
+          <w:bCs/>
+          <w:lang w:val="en-GB"/>
+        </w:rPr>
+        <w:fldChar w:fldCharType="separate"/>
+      </w:r>
+      <w:r>
+        <w:rPr>
+          <w:b/>
+          <w:bCs/>
+          <w:lang w:val="en-GB"/>
+        </w:rPr>
+        <w:t>2</w:t>
+      </w:r>
+      <w:r>
+        <w:rPr>
+          <w:b/>
+          <w:bCs/>
+          <w:lang w:val="en-GB"/>
+        </w:rPr>
+        <w:fldChar w:fldCharType="end"/>
+      </w:r>
+      <w:r>
+        <w:rPr>
+          <w:lang w:val="en-GB"/>
+        </w:rPr>
+        <w:t xml:space="preserve">. </w:t>
+      </w:r>
+      <w:r>
+        <w:rPr>
+          <w:i/>
+          <w:iCs/>
+          <w:lang w:val="en-GB"/>
+        </w:rPr>
+        <w:t>Considered maximization problems under different decision theories and framings.</w:t>
+      </w:r>
+    </w:p>
+    <w:tbl>
+      <w:tblPr>
+        <w:tblStyle w:val="TableGrid"/>
+        <w:tblW w:w="0" w:type="auto"/>
+        <w:tblBorders>
+          <w:top w:val="none" w:sz="0" w:space="0" w:color="auto"/>
+          <w:left w:val="none" w:sz="0" w:space="0" w:color="auto"/>
+          <w:bottom w:val="none" w:sz="0" w:space="0" w:color="auto"/>
+          <w:right w:val="none" w:sz="0" w:space="0" w:color="auto"/>
+          <w:insideH w:val="none" w:sz="0" w:space="0" w:color="auto"/>
+          <w:insideV w:val="none" w:sz="0" w:space="0" w:color="auto"/>
+        </w:tblBorders>
+        <w:tblLook w:val="04A0" w:firstRow="1" w:lastRow="0" w:firstColumn="1" w:lastColumn="0" w:noHBand="0" w:noVBand="1"/>
+      </w:tblPr>
+      <w:tblGrid>
+        <w:gridCol w:w="2337"/>
+        <w:gridCol w:w="2337"/>
+        <w:gridCol w:w="2338"/>
+        <w:gridCol w:w="2338"/>
+      </w:tblGrid>
+      <w:tr>
+        <w:tc>
+          <w:tcPr>
+            <w:tcW w:w="2337" w:type="dxa"/>
+            <w:tcBorders>
+              <w:top w:val="single" w:sz="4" w:space="0" w:color="auto"/>
+              <w:bottom w:val="single" w:sz="4" w:space="0" w:color="auto"/>
+            </w:tcBorders>
+            <w:vAlign w:val="bottom"/>
+          </w:tcPr>
+          <w:p>
+            <w:pPr>
+              <w:spacing w:line="360" w:lineRule="auto"/>
+              <w:jc w:val="center"/>
+              <w:rPr>
+                <w:lang w:val="en-GB"/>
+              </w:rPr>
+            </w:pPr>
+          </w:p>
+        </w:tc>
+        <w:tc>
+          <w:tcPr>
+            <w:tcW w:w="2337" w:type="dxa"/>
+            <w:tcBorders>
+              <w:top w:val="single" w:sz="4" w:space="0" w:color="auto"/>
+              <w:bottom w:val="single" w:sz="4" w:space="0" w:color="auto"/>
+            </w:tcBorders>
+            <w:vAlign w:val="bottom"/>
+          </w:tcPr>
+          <w:p>
+            <w:pPr>
+              <w:spacing w:line="360" w:lineRule="auto"/>
+              <w:jc w:val="center"/>
+              <w:rPr>
+                <w:b/>
+                <w:bCs/>
+                <w:lang w:val="en-GB"/>
+              </w:rPr>
+            </w:pPr>
+            <w:r>
+              <w:rPr>
+                <w:b/>
+                <w:bCs/>
+                <w:lang w:val="en-GB"/>
+              </w:rPr>
+              <w:t>EU</w:t>
+            </w:r>
+          </w:p>
+        </w:tc>
+        <w:tc>
+          <w:tcPr>
+            <w:tcW w:w="2338" w:type="dxa"/>
+            <w:tcBorders>
+              <w:top w:val="single" w:sz="4" w:space="0" w:color="auto"/>
+              <w:bottom w:val="single" w:sz="4" w:space="0" w:color="auto"/>
+            </w:tcBorders>
+            <w:vAlign w:val="bottom"/>
+          </w:tcPr>
+          <w:p>
+            <w:pPr>
+              <w:spacing w:line="360" w:lineRule="auto"/>
+              <w:jc w:val="center"/>
+              <w:rPr>
+                <w:b/>
+                <w:bCs/>
+                <w:lang w:val="en-GB"/>
+              </w:rPr>
+            </w:pPr>
+            <w:r>
+              <w:rPr>
+                <w:b/>
+                <w:bCs/>
+                <w:lang w:val="en-GB"/>
+              </w:rPr>
+              <w:t>CPT</w:t>
+            </w:r>
+          </w:p>
+        </w:tc>
+        <w:tc>
+          <w:tcPr>
+            <w:tcW w:w="2338" w:type="dxa"/>
+            <w:tcBorders>
+              <w:top w:val="single" w:sz="4" w:space="0" w:color="auto"/>
+              <w:bottom w:val="single" w:sz="4" w:space="0" w:color="auto"/>
+            </w:tcBorders>
+            <w:vAlign w:val="bottom"/>
+          </w:tcPr>
+          <w:p>
+            <w:pPr>
+              <w:spacing w:line="360" w:lineRule="auto"/>
+              <w:jc w:val="center"/>
+              <w:rPr>
+                <w:b/>
+                <w:bCs/>
+                <w:lang w:val="en-GB"/>
+              </w:rPr>
+            </w:pPr>
+            <w:r>
+              <w:rPr>
+                <w:b/>
+                <w:bCs/>
+                <w:lang w:val="en-GB"/>
+              </w:rPr>
+              <w:t>Ambiguity</w:t>
+            </w:r>
+          </w:p>
+        </w:tc>
+      </w:tr>
+      <w:tr>
+        <w:tc>
+          <w:tcPr>
+            <w:tcW w:w="2337" w:type="dxa"/>
+            <w:tcBorders>
+              <w:top w:val="single" w:sz="4" w:space="0" w:color="auto"/>
+            </w:tcBorders>
+            <w:vAlign w:val="center"/>
+          </w:tcPr>
+          <w:p>
+            <w:pPr>
+              <w:spacing w:line="360" w:lineRule="auto"/>
+              <w:rPr>
+                <w:i/>
+                <w:iCs/>
+                <w:lang w:val="en-GB"/>
+              </w:rPr>
+            </w:pPr>
+            <w:r>
+              <w:rPr>
+                <w:i/>
+                <w:iCs/>
+                <w:lang w:val="en-GB"/>
+              </w:rPr>
+              <w:t>Broad framing</w:t>
+            </w:r>
+          </w:p>
+        </w:tc>
+        <w:tc>
+          <w:tcPr>
+            <w:tcW w:w="2337" w:type="dxa"/>
+            <w:tcBorders>
+              <w:top w:val="single" w:sz="4" w:space="0" w:color="auto"/>
+            </w:tcBorders>
+            <w:vAlign w:val="bottom"/>
+          </w:tcPr>
+          <w:p>
+            <w:pPr>
+              <w:spacing w:line="360" w:lineRule="auto"/>
+              <w:jc w:val="center"/>
+              <w:rPr>
+                <w:lang w:val="en-GB"/>
+              </w:rPr>
+            </w:pPr>
+            <m:oMathPara>
+              <m:oMathParaPr>
+                <m:jc m:val="left"/>
+              </m:oMathParaPr>
+              <m:oMath>
+                <m:func>
+                  <m:funcPr>
+                    <m:ctrlPr>
+                      <w:rPr>
+                        <w:rFonts w:ascii="Cambria Math" w:hAnsi="Cambria Math"/>
+                        <w:i/>
+                        <w:lang w:val="en-GB"/>
+                      </w:rPr>
+                    </m:ctrlPr>
+                  </m:funcPr>
+                  <m:fName>
+                    <m:limLow>
+                      <m:limLowPr>
+                        <m:ctrlPr>
+                          <w:rPr>
+                            <w:rFonts w:ascii="Cambria Math" w:hAnsi="Cambria Math"/>
+                            <w:i/>
+                            <w:lang w:val="en-GB"/>
+                          </w:rPr>
+                        </m:ctrlPr>
+                      </m:limLowPr>
+                      <m:e>
+                        <m:r>
+                          <m:rPr>
+                            <m:sty m:val="p"/>
+                          </m:rPr>
+                          <w:rPr>
+                            <w:rFonts w:ascii="Cambria Math" w:hAnsi="Cambria Math"/>
+                          </w:rPr>
+                          <m:t>max</m:t>
+                        </m:r>
+                      </m:e>
+                      <m:lim>
+                        <m:r>
+                          <w:rPr>
+                            <w:rFonts w:ascii="Cambria Math" w:hAnsi="Cambria Math" w:cs="Calibri"/>
+                          </w:rPr>
+                          <m:t>ϕ</m:t>
+                        </m:r>
+                      </m:lim>
+                    </m:limLow>
+                  </m:fName>
+                  <m:e>
+                    <m:r>
+                      <m:rPr>
+                        <m:sty m:val="p"/>
+                      </m:rPr>
+                      <w:rPr>
+                        <w:rFonts w:ascii="Cambria Math" w:hAnsi="Cambria Math"/>
+                        <w:lang w:val="en-GB"/>
+                      </w:rPr>
+                      <m:t>CE</m:t>
+                    </m:r>
+                    <m:d>
+                      <m:dPr>
+                        <m:ctrlPr>
+                          <w:rPr>
+                            <w:rFonts w:ascii="Cambria Math" w:hAnsi="Cambria Math"/>
+                            <w:i/>
+                            <w:lang w:val="en-GB"/>
+                          </w:rPr>
+                        </m:ctrlPr>
+                      </m:dPr>
+                      <m:e>
+                        <m:sSub>
+                          <m:sSubPr>
+                            <m:ctrlPr>
+                              <w:rPr>
+                                <w:rFonts w:ascii="Cambria Math" w:hAnsi="Cambria Math"/>
+                                <w:i/>
+                                <w:iCs/>
+                                <w:lang w:val="en-GB"/>
+                              </w:rPr>
+                            </m:ctrlPr>
+                          </m:sSubPr>
+                          <m:e>
+                            <m:r>
+                              <w:rPr>
+                                <w:rFonts w:ascii="Cambria Math" w:hAnsi="Cambria Math"/>
+                                <w:lang w:val="en-GB"/>
+                              </w:rPr>
+                              <m:t>π</m:t>
+                            </m:r>
+                          </m:e>
+                          <m:sub>
+                            <m:r>
+                              <w:rPr>
+                                <w:rFonts w:ascii="Cambria Math" w:hAnsi="Cambria Math"/>
+                                <w:lang w:val="en-GB"/>
+                              </w:rPr>
+                              <m:t>BR</m:t>
+                            </m:r>
+                          </m:sub>
+                        </m:sSub>
+                        <m:d>
+                          <m:dPr>
+                            <m:ctrlPr>
+                              <w:rPr>
+                                <w:rFonts w:ascii="Cambria Math" w:hAnsi="Cambria Math"/>
+                                <w:i/>
+                                <w:lang w:val="en-GB"/>
+                              </w:rPr>
+                            </m:ctrlPr>
+                          </m:dPr>
+                          <m:e>
+                            <m:r>
+                              <w:rPr>
+                                <w:rFonts w:ascii="Cambria Math" w:hAnsi="Cambria Math" w:cs="Calibri"/>
+                              </w:rPr>
+                              <m:t>ϕ</m:t>
+                            </m:r>
+                          </m:e>
+                        </m:d>
+                      </m:e>
+                    </m:d>
+                  </m:e>
+                </m:func>
+              </m:oMath>
+            </m:oMathPara>
+          </w:p>
+          <w:p>
+            <w:pPr>
+              <w:spacing w:line="360" w:lineRule="auto"/>
+              <w:jc w:val="both"/>
+              <w:rPr>
+                <w:lang w:val="en-GB"/>
+              </w:rPr>
+            </w:pPr>
+            <w:proofErr w:type="spellStart"/>
+            <w:r>
+              <w:rPr>
+                <w:szCs w:val="24"/>
+                <w:lang w:val="en-GB"/>
+              </w:rPr>
+              <w:t>s.</w:t>
+            </w:r>
+            <w:r>
+              <w:rPr>
+                <w:szCs w:val="24"/>
+                <w:lang w:val="en-GB"/>
+              </w:rPr>
+              <w:t>t</w:t>
+            </w:r>
+            <w:r>
+              <w:rPr>
+                <w:szCs w:val="24"/>
+                <w:lang w:val="en-GB"/>
+              </w:rPr>
+              <w:t>.</w:t>
+            </w:r>
+            <w:proofErr w:type="spellEnd"/>
+            <w:r>
+              <w:rPr>
+                <w:szCs w:val="24"/>
+                <w:lang w:val="en-GB"/>
+              </w:rPr>
+              <w:t xml:space="preserve"> </w:t>
+            </w:r>
+            <m:oMath>
+              <m:r>
+                <w:rPr>
+                  <w:rFonts w:ascii="Cambria Math" w:hAnsi="Cambria Math"/>
+                  <w:szCs w:val="24"/>
+                  <w:lang w:val="en-GB"/>
+                </w:rPr>
+                <m:t>0≤</m:t>
+              </m:r>
+              <m:r>
+                <w:rPr>
+                  <w:rFonts w:ascii="Cambria Math" w:hAnsi="Cambria Math" w:cs="Calibri"/>
+                  <w:szCs w:val="24"/>
+                </w:rPr>
+                <m:t>ϕ≤1</m:t>
+              </m:r>
+            </m:oMath>
+            <w:r>
+              <w:rPr>
+                <w:szCs w:val="24"/>
+                <w:lang w:val="en-GB"/>
+              </w:rPr>
+              <w:t xml:space="preserve"> </w:t>
+            </w:r>
+          </w:p>
+        </w:tc>
+        <w:tc>
+          <w:tcPr>
+            <w:tcW w:w="2338" w:type="dxa"/>
+            <w:tcBorders>
+              <w:top w:val="single" w:sz="4" w:space="0" w:color="auto"/>
+            </w:tcBorders>
+          </w:tcPr>
+          <w:p>
+            <w:pPr>
+              <w:spacing w:line="360" w:lineRule="auto"/>
+              <w:rPr>
+                <w:lang w:val="en-GB"/>
+              </w:rPr>
+            </w:pPr>
+            <m:oMathPara>
+              <m:oMathParaPr>
+                <m:jc m:val="left"/>
+              </m:oMathParaPr>
+              <m:oMath>
+                <m:func>
+                  <m:funcPr>
+                    <m:ctrlPr>
+                      <w:rPr>
+                        <w:rFonts w:ascii="Cambria Math" w:hAnsi="Cambria Math"/>
+                        <w:i/>
+                        <w:lang w:val="en-GB"/>
+                      </w:rPr>
+                    </m:ctrlPr>
+                  </m:funcPr>
+                  <m:fName>
+                    <m:limLow>
+                      <m:limLowPr>
+                        <m:ctrlPr>
+                          <w:rPr>
+                            <w:rFonts w:ascii="Cambria Math" w:hAnsi="Cambria Math"/>
+                            <w:i/>
+                            <w:lang w:val="en-GB"/>
+                          </w:rPr>
+                        </m:ctrlPr>
+                      </m:limLowPr>
+                      <m:e>
+                        <m:r>
+                          <m:rPr>
+                            <m:sty m:val="p"/>
+                          </m:rPr>
+                          <w:rPr>
+                            <w:rFonts w:ascii="Cambria Math" w:hAnsi="Cambria Math"/>
+                          </w:rPr>
+                          <m:t>max</m:t>
+                        </m:r>
+                      </m:e>
+                      <m:lim>
+                        <m:r>
+                          <w:rPr>
+                            <w:rFonts w:ascii="Cambria Math" w:hAnsi="Cambria Math" w:cs="Calibri"/>
+                          </w:rPr>
+                          <m:t>ϕ</m:t>
+                        </m:r>
+                      </m:lim>
+                    </m:limLow>
+                  </m:fName>
+                  <m:e>
+                    <m:r>
+                      <w:rPr>
+                        <w:rFonts w:ascii="Cambria Math" w:hAnsi="Cambria Math"/>
+                        <w:lang w:val="en-GB"/>
+                      </w:rPr>
+                      <m:t>V</m:t>
+                    </m:r>
+                    <m:d>
+                      <m:dPr>
+                        <m:ctrlPr>
+                          <w:rPr>
+                            <w:rFonts w:ascii="Cambria Math" w:hAnsi="Cambria Math"/>
+                            <w:i/>
+                            <w:lang w:val="en-GB"/>
+                          </w:rPr>
+                        </m:ctrlPr>
+                      </m:dPr>
+                      <m:e>
+                        <m:sSub>
+                          <m:sSubPr>
+                            <m:ctrlPr>
+                              <w:rPr>
+                                <w:rFonts w:ascii="Cambria Math" w:hAnsi="Cambria Math"/>
+                                <w:i/>
+                                <w:iCs/>
+                                <w:lang w:val="en-GB"/>
+                              </w:rPr>
+                            </m:ctrlPr>
+                          </m:sSubPr>
+                          <m:e>
+                            <m:r>
+                              <w:rPr>
+                                <w:rFonts w:ascii="Cambria Math" w:hAnsi="Cambria Math"/>
+                                <w:lang w:val="en-GB"/>
+                              </w:rPr>
+                              <m:t>π</m:t>
+                            </m:r>
+                          </m:e>
+                          <m:sub>
+                            <m:r>
+                              <w:rPr>
+                                <w:rFonts w:ascii="Cambria Math" w:hAnsi="Cambria Math"/>
+                                <w:lang w:val="en-GB"/>
+                              </w:rPr>
+                              <m:t>BR</m:t>
+                            </m:r>
+                          </m:sub>
+                        </m:sSub>
+                        <m:d>
+                          <m:dPr>
+                            <m:ctrlPr>
+                              <w:rPr>
+                                <w:rFonts w:ascii="Cambria Math" w:hAnsi="Cambria Math"/>
+                                <w:i/>
+                                <w:lang w:val="en-GB"/>
+                              </w:rPr>
+                            </m:ctrlPr>
+                          </m:dPr>
+                          <m:e>
+                            <m:r>
+                              <w:rPr>
+                                <w:rFonts w:ascii="Cambria Math" w:hAnsi="Cambria Math" w:cs="Calibri"/>
+                              </w:rPr>
+                              <m:t>ϕ</m:t>
+                            </m:r>
+                          </m:e>
+                        </m:d>
+                      </m:e>
+                    </m:d>
+                  </m:e>
+                </m:func>
+              </m:oMath>
+            </m:oMathPara>
+          </w:p>
+          <w:p>
+            <w:pPr>
+              <w:spacing w:line="360" w:lineRule="auto"/>
+              <w:jc w:val="both"/>
+              <w:rPr>
+                <w:szCs w:val="24"/>
+                <w:lang w:val="en-GB"/>
+              </w:rPr>
+            </w:pPr>
+            <w:proofErr w:type="spellStart"/>
+            <w:r>
+              <w:rPr>
+                <w:szCs w:val="24"/>
+                <w:lang w:val="en-GB"/>
+              </w:rPr>
+              <w:t>s.</w:t>
+            </w:r>
+            <w:r>
+              <w:rPr>
+                <w:szCs w:val="24"/>
+                <w:lang w:val="en-GB"/>
+              </w:rPr>
+              <w:t>t</w:t>
+            </w:r>
+            <w:r>
+              <w:rPr>
+                <w:szCs w:val="24"/>
+                <w:lang w:val="en-GB"/>
+              </w:rPr>
+              <w:t>.</w:t>
+            </w:r>
+            <w:proofErr w:type="spellEnd"/>
+            <w:r>
+              <w:rPr>
+                <w:szCs w:val="24"/>
+                <w:lang w:val="en-GB"/>
+              </w:rPr>
+              <w:t xml:space="preserve"> </w:t>
+            </w:r>
+            <m:oMath>
+              <m:r>
+                <w:rPr>
+                  <w:rFonts w:ascii="Cambria Math" w:hAnsi="Cambria Math"/>
+                  <w:szCs w:val="24"/>
+                  <w:lang w:val="en-GB"/>
+                </w:rPr>
+                <m:t>0≤</m:t>
+              </m:r>
+              <m:r>
+                <w:rPr>
+                  <w:rFonts w:ascii="Cambria Math" w:hAnsi="Cambria Math" w:cs="Calibri"/>
+                  <w:szCs w:val="24"/>
+                </w:rPr>
+                <m:t>ϕ≤1</m:t>
+              </m:r>
+            </m:oMath>
+            <w:r>
+              <w:rPr>
+                <w:szCs w:val="24"/>
+                <w:lang w:val="en-GB"/>
+              </w:rPr>
+              <w:t xml:space="preserve"> </w:t>
+            </w:r>
+          </w:p>
+        </w:tc>
+        <w:tc>
+          <w:tcPr>
+            <w:tcW w:w="2338" w:type="dxa"/>
+            <w:tcBorders>
+              <w:top w:val="single" w:sz="4" w:space="0" w:color="auto"/>
+            </w:tcBorders>
+          </w:tcPr>
+          <w:p>
+            <w:pPr>
+              <w:spacing w:line="360" w:lineRule="auto"/>
+              <w:rPr>
+                <w:lang w:val="en-GB"/>
+              </w:rPr>
+            </w:pPr>
+            <m:oMathPara>
+              <m:oMathParaPr>
+                <m:jc m:val="left"/>
+              </m:oMathParaPr>
+              <m:oMath>
+                <m:func>
+                  <m:funcPr>
+                    <m:ctrlPr>
+                      <w:rPr>
+                        <w:rFonts w:ascii="Cambria Math" w:hAnsi="Cambria Math"/>
+                        <w:i/>
+                        <w:lang w:val="en-GB"/>
+                      </w:rPr>
+                    </m:ctrlPr>
+                  </m:funcPr>
+                  <m:fName>
+                    <m:limLow>
+                      <m:limLowPr>
+                        <m:ctrlPr>
+                          <w:rPr>
+                            <w:rFonts w:ascii="Cambria Math" w:hAnsi="Cambria Math"/>
+                            <w:i/>
+                            <w:lang w:val="en-GB"/>
+                          </w:rPr>
+                        </m:ctrlPr>
+                      </m:limLowPr>
+                      <m:e>
+                        <m:r>
+                          <m:rPr>
+                            <m:sty m:val="p"/>
+                          </m:rPr>
+                          <w:rPr>
+                            <w:rFonts w:ascii="Cambria Math" w:hAnsi="Cambria Math"/>
+                          </w:rPr>
+                          <m:t>max</m:t>
+                        </m:r>
+                      </m:e>
+                      <m:lim>
+                        <m:r>
+                          <w:rPr>
+                            <w:rFonts w:ascii="Cambria Math" w:hAnsi="Cambria Math" w:cs="Calibri"/>
+                          </w:rPr>
+                          <m:t>ϕ</m:t>
+                        </m:r>
+                      </m:lim>
+                    </m:limLow>
+                  </m:fName>
+                  <m:e>
+                    <m:r>
+                      <w:rPr>
+                        <w:rFonts w:ascii="Cambria Math" w:hAnsi="Cambria Math"/>
+                        <w:lang w:val="en-GB"/>
+                      </w:rPr>
+                      <m:t>U</m:t>
+                    </m:r>
+                    <m:d>
+                      <m:dPr>
+                        <m:ctrlPr>
+                          <w:rPr>
+                            <w:rFonts w:ascii="Cambria Math" w:hAnsi="Cambria Math"/>
+                            <w:i/>
+                            <w:lang w:val="en-GB"/>
+                          </w:rPr>
+                        </m:ctrlPr>
+                      </m:dPr>
+                      <m:e>
+                        <m:sSub>
+                          <m:sSubPr>
+                            <m:ctrlPr>
+                              <w:rPr>
+                                <w:rFonts w:ascii="Cambria Math" w:hAnsi="Cambria Math"/>
+                                <w:i/>
+                                <w:iCs/>
+                                <w:lang w:val="en-GB"/>
+                              </w:rPr>
+                            </m:ctrlPr>
+                          </m:sSubPr>
+                          <m:e>
+                            <m:r>
+                              <w:rPr>
+                                <w:rFonts w:ascii="Cambria Math" w:hAnsi="Cambria Math"/>
+                                <w:lang w:val="en-GB"/>
+                              </w:rPr>
+                              <m:t>π</m:t>
+                            </m:r>
+                          </m:e>
+                          <m:sub>
+                            <m:r>
+                              <w:rPr>
+                                <w:rFonts w:ascii="Cambria Math" w:hAnsi="Cambria Math"/>
+                                <w:lang w:val="en-GB"/>
+                              </w:rPr>
+                              <m:t>BR</m:t>
+                            </m:r>
+                          </m:sub>
+                        </m:sSub>
+                        <m:d>
+                          <m:dPr>
+                            <m:ctrlPr>
+                              <w:rPr>
+                                <w:rFonts w:ascii="Cambria Math" w:hAnsi="Cambria Math"/>
+                                <w:i/>
+                                <w:lang w:val="en-GB"/>
+                              </w:rPr>
+                            </m:ctrlPr>
+                          </m:dPr>
+                          <m:e>
+                            <m:r>
+                              <w:rPr>
+                                <w:rFonts w:ascii="Cambria Math" w:hAnsi="Cambria Math" w:cs="Calibri"/>
+                              </w:rPr>
+                              <m:t>ϕ</m:t>
+                            </m:r>
+                          </m:e>
+                        </m:d>
+                      </m:e>
+                    </m:d>
+                  </m:e>
+                </m:func>
+              </m:oMath>
+            </m:oMathPara>
+          </w:p>
+          <w:p>
+            <w:pPr>
+              <w:spacing w:line="360" w:lineRule="auto"/>
+              <w:rPr>
+                <w:lang w:val="en-GB"/>
+              </w:rPr>
+            </w:pPr>
+            <w:proofErr w:type="spellStart"/>
+            <w:r>
+              <w:rPr>
+                <w:szCs w:val="24"/>
+                <w:lang w:val="en-GB"/>
+              </w:rPr>
+              <w:t>s.</w:t>
+            </w:r>
+            <w:r>
+              <w:rPr>
+                <w:szCs w:val="24"/>
+                <w:lang w:val="en-GB"/>
+              </w:rPr>
+              <w:t>t</w:t>
+            </w:r>
+            <w:r>
+              <w:rPr>
+                <w:szCs w:val="24"/>
+                <w:lang w:val="en-GB"/>
+              </w:rPr>
+              <w:t>.</w:t>
+            </w:r>
+            <w:proofErr w:type="spellEnd"/>
+            <w:r>
+              <w:rPr>
+                <w:szCs w:val="24"/>
+                <w:lang w:val="en-GB"/>
+              </w:rPr>
+              <w:t xml:space="preserve"> </w:t>
+            </w:r>
+            <m:oMath>
+              <m:r>
+                <w:rPr>
+                  <w:rFonts w:ascii="Cambria Math" w:hAnsi="Cambria Math"/>
+                  <w:szCs w:val="24"/>
+                  <w:lang w:val="en-GB"/>
+                </w:rPr>
+                <m:t>0≤</m:t>
+              </m:r>
+              <m:r>
+                <w:rPr>
+                  <w:rFonts w:ascii="Cambria Math" w:hAnsi="Cambria Math" w:cs="Calibri"/>
+                  <w:szCs w:val="24"/>
+                </w:rPr>
+                <m:t>ϕ≤1</m:t>
+              </m:r>
+            </m:oMath>
+          </w:p>
+        </w:tc>
+      </w:tr>
+      <w:tr>
+        <w:tc>
+          <w:tcPr>
+            <w:tcW w:w="2337" w:type="dxa"/>
+            <w:tcBorders>
+              <w:bottom w:val="single" w:sz="4" w:space="0" w:color="auto"/>
+            </w:tcBorders>
+            <w:vAlign w:val="center"/>
+          </w:tcPr>
+          <w:p>
+            <w:pPr>
+              <w:spacing w:line="360" w:lineRule="auto"/>
+              <w:rPr>
+                <w:i/>
+                <w:iCs/>
+                <w:lang w:val="en-GB"/>
+              </w:rPr>
+            </w:pPr>
+            <w:r>
+              <w:rPr>
+                <w:i/>
+                <w:iCs/>
+                <w:lang w:val="en-GB"/>
+              </w:rPr>
+              <w:t>Narrow framing</w:t>
+            </w:r>
+          </w:p>
+        </w:tc>
+        <w:tc>
+          <w:tcPr>
+            <w:tcW w:w="2337" w:type="dxa"/>
+            <w:tcBorders>
+              <w:bottom w:val="single" w:sz="4" w:space="0" w:color="auto"/>
+            </w:tcBorders>
+            <w:vAlign w:val="bottom"/>
+          </w:tcPr>
+          <w:p>
+            <w:pPr>
+              <w:spacing w:line="360" w:lineRule="auto"/>
+              <w:rPr>
+                <w:lang w:val="en-GB"/>
+              </w:rPr>
+            </w:pPr>
+            <m:oMathPara>
+              <m:oMathParaPr>
+                <m:jc m:val="left"/>
+              </m:oMathParaPr>
+              <m:oMath>
+                <m:func>
+                  <m:funcPr>
+                    <m:ctrlPr>
+                      <w:rPr>
+                        <w:rFonts w:ascii="Cambria Math" w:hAnsi="Cambria Math"/>
+                        <w:i/>
+                        <w:lang w:val="en-GB"/>
+                      </w:rPr>
+                    </m:ctrlPr>
+                  </m:funcPr>
+                  <m:fName>
+                    <m:limLow>
+                      <m:limLowPr>
+                        <m:ctrlPr>
+                          <w:rPr>
+                            <w:rFonts w:ascii="Cambria Math" w:hAnsi="Cambria Math"/>
+                            <w:i/>
+                            <w:lang w:val="en-GB"/>
+                          </w:rPr>
+                        </m:ctrlPr>
+                      </m:limLowPr>
+                      <m:e>
+                        <m:r>
+                          <m:rPr>
+                            <m:sty m:val="p"/>
+                          </m:rPr>
+                          <w:rPr>
+                            <w:rFonts w:ascii="Cambria Math" w:hAnsi="Cambria Math"/>
+                          </w:rPr>
+                          <m:t>max</m:t>
+                        </m:r>
+                      </m:e>
+                      <m:lim>
+                        <m:r>
+                          <w:rPr>
+                            <w:rFonts w:ascii="Cambria Math" w:hAnsi="Cambria Math" w:cs="Calibri"/>
+                          </w:rPr>
+                          <m:t>ϕ</m:t>
+                        </m:r>
+                      </m:lim>
+                    </m:limLow>
+                  </m:fName>
+                  <m:e>
+                    <m:r>
+                      <m:rPr>
+                        <m:sty m:val="p"/>
+                      </m:rPr>
+                      <w:rPr>
+                        <w:rFonts w:ascii="Cambria Math" w:hAnsi="Cambria Math"/>
+                        <w:lang w:val="en-GB"/>
+                      </w:rPr>
+                      <m:t>CE</m:t>
+                    </m:r>
+                    <m:d>
+                      <m:dPr>
+                        <m:ctrlPr>
+                          <w:rPr>
+                            <w:rFonts w:ascii="Cambria Math" w:hAnsi="Cambria Math"/>
+                            <w:i/>
+                            <w:lang w:val="en-GB"/>
+                          </w:rPr>
+                        </m:ctrlPr>
+                      </m:dPr>
+                      <m:e>
+                        <m:sSub>
+                          <m:sSubPr>
+                            <m:ctrlPr>
+                              <w:rPr>
+                                <w:rFonts w:ascii="Cambria Math" w:hAnsi="Cambria Math"/>
+                                <w:i/>
+                                <w:iCs/>
+                                <w:lang w:val="en-GB"/>
+                              </w:rPr>
+                            </m:ctrlPr>
+                          </m:sSubPr>
+                          <m:e>
+                            <m:r>
+                              <w:rPr>
+                                <w:rFonts w:ascii="Cambria Math" w:hAnsi="Cambria Math"/>
+                                <w:lang w:val="en-GB"/>
+                              </w:rPr>
+                              <m:t>π</m:t>
+                            </m:r>
+                          </m:e>
+                          <m:sub>
+                            <m:r>
+                              <w:rPr>
+                                <w:rFonts w:ascii="Cambria Math" w:hAnsi="Cambria Math"/>
+                                <w:lang w:val="en-GB"/>
+                              </w:rPr>
+                              <m:t>NF</m:t>
+                            </m:r>
+                          </m:sub>
+                        </m:sSub>
+                        <m:d>
+                          <m:dPr>
+                            <m:ctrlPr>
+                              <w:rPr>
+                                <w:rFonts w:ascii="Cambria Math" w:hAnsi="Cambria Math"/>
+                                <w:i/>
+                                <w:lang w:val="en-GB"/>
+                              </w:rPr>
+                            </m:ctrlPr>
+                          </m:dPr>
+                          <m:e>
+                            <m:r>
+                              <w:rPr>
+                                <w:rFonts w:ascii="Cambria Math" w:hAnsi="Cambria Math" w:cs="Calibri"/>
+                              </w:rPr>
+                              <m:t>ϕ</m:t>
+                            </m:r>
+                          </m:e>
+                        </m:d>
+                      </m:e>
+                    </m:d>
+                  </m:e>
+                </m:func>
+              </m:oMath>
+            </m:oMathPara>
+          </w:p>
+          <w:p>
+            <w:pPr>
+              <w:spacing w:line="360" w:lineRule="auto"/>
+              <w:rPr>
+                <w:lang w:val="en-GB"/>
+              </w:rPr>
+            </w:pPr>
+            <w:proofErr w:type="spellStart"/>
+            <w:r>
+              <w:rPr>
+                <w:szCs w:val="24"/>
+                <w:lang w:val="en-GB"/>
+              </w:rPr>
+              <w:t>s.</w:t>
+            </w:r>
+            <w:r>
+              <w:rPr>
+                <w:szCs w:val="24"/>
+                <w:lang w:val="en-GB"/>
+              </w:rPr>
+              <w:t>t</w:t>
+            </w:r>
+            <w:r>
+              <w:rPr>
+                <w:szCs w:val="24"/>
+                <w:lang w:val="en-GB"/>
+              </w:rPr>
+              <w:t>.</w:t>
+            </w:r>
+            <w:proofErr w:type="spellEnd"/>
+            <w:r>
+              <w:rPr>
+                <w:szCs w:val="24"/>
+                <w:lang w:val="en-GB"/>
+              </w:rPr>
+              <w:t xml:space="preserve"> </w:t>
+            </w:r>
+            <m:oMath>
+              <m:r>
+                <w:rPr>
+                  <w:rFonts w:ascii="Cambria Math" w:hAnsi="Cambria Math"/>
+                  <w:szCs w:val="24"/>
+                  <w:lang w:val="en-GB"/>
+                </w:rPr>
+                <m:t>0≤</m:t>
+              </m:r>
+              <m:r>
+                <w:rPr>
+                  <w:rFonts w:ascii="Cambria Math" w:hAnsi="Cambria Math" w:cs="Calibri"/>
+                  <w:szCs w:val="24"/>
+                </w:rPr>
+                <m:t>ϕ≤1</m:t>
+              </m:r>
+            </m:oMath>
+          </w:p>
+        </w:tc>
+        <w:tc>
+          <w:tcPr>
+            <w:tcW w:w="2338" w:type="dxa"/>
+            <w:tcBorders>
+              <w:bottom w:val="single" w:sz="4" w:space="0" w:color="auto"/>
+            </w:tcBorders>
+            <w:vAlign w:val="bottom"/>
+          </w:tcPr>
+          <w:p>
+            <w:pPr>
+              <w:spacing w:line="360" w:lineRule="auto"/>
+              <w:rPr>
+                <w:lang w:val="en-GB"/>
+              </w:rPr>
+            </w:pPr>
+            <m:oMathPara>
+              <m:oMathParaPr>
+                <m:jc m:val="left"/>
+              </m:oMathParaPr>
+              <m:oMath>
+                <m:func>
+                  <m:funcPr>
+                    <m:ctrlPr>
+                      <w:rPr>
+                        <w:rFonts w:ascii="Cambria Math" w:hAnsi="Cambria Math"/>
+                        <w:i/>
+                        <w:lang w:val="en-GB"/>
+                      </w:rPr>
+                    </m:ctrlPr>
+                  </m:funcPr>
+                  <m:fName>
+                    <m:limLow>
+                      <m:limLowPr>
+                        <m:ctrlPr>
+                          <w:rPr>
+                            <w:rFonts w:ascii="Cambria Math" w:hAnsi="Cambria Math"/>
+                            <w:i/>
+                            <w:lang w:val="en-GB"/>
+                          </w:rPr>
+                        </m:ctrlPr>
+                      </m:limLowPr>
+                      <m:e>
+                        <m:r>
+                          <m:rPr>
+                            <m:sty m:val="p"/>
+                          </m:rPr>
+                          <w:rPr>
+                            <w:rFonts w:ascii="Cambria Math" w:hAnsi="Cambria Math"/>
+                          </w:rPr>
+                          <m:t>max</m:t>
+                        </m:r>
+                      </m:e>
+                      <m:lim>
+                        <m:r>
+                          <w:rPr>
+                            <w:rFonts w:ascii="Cambria Math" w:hAnsi="Cambria Math" w:cs="Calibri"/>
+                          </w:rPr>
+                          <m:t>ϕ</m:t>
+                        </m:r>
+                      </m:lim>
+                    </m:limLow>
+                  </m:fName>
+                  <m:e>
+                    <m:r>
+                      <w:rPr>
+                        <w:rFonts w:ascii="Cambria Math" w:hAnsi="Cambria Math"/>
+                        <w:lang w:val="en-GB"/>
+                      </w:rPr>
+                      <m:t>V</m:t>
+                    </m:r>
+                    <m:d>
+                      <m:dPr>
+                        <m:ctrlPr>
+                          <w:rPr>
+                            <w:rFonts w:ascii="Cambria Math" w:hAnsi="Cambria Math"/>
+                            <w:i/>
+                            <w:lang w:val="en-GB"/>
+                          </w:rPr>
+                        </m:ctrlPr>
+                      </m:dPr>
+                      <m:e>
+                        <m:sSub>
+                          <m:sSubPr>
+                            <m:ctrlPr>
+                              <w:rPr>
+                                <w:rFonts w:ascii="Cambria Math" w:hAnsi="Cambria Math"/>
+                                <w:i/>
+                                <w:iCs/>
+                                <w:lang w:val="en-GB"/>
+                              </w:rPr>
+                            </m:ctrlPr>
+                          </m:sSubPr>
+                          <m:e>
+                            <m:r>
+                              <w:rPr>
+                                <w:rFonts w:ascii="Cambria Math" w:hAnsi="Cambria Math"/>
+                                <w:lang w:val="en-GB"/>
+                              </w:rPr>
+                              <m:t>π</m:t>
+                            </m:r>
+                          </m:e>
+                          <m:sub>
+                            <m:r>
+                              <w:rPr>
+                                <w:rFonts w:ascii="Cambria Math" w:hAnsi="Cambria Math"/>
+                                <w:lang w:val="en-GB"/>
+                              </w:rPr>
+                              <m:t>NF</m:t>
+                            </m:r>
+                          </m:sub>
+                        </m:sSub>
+                        <m:d>
+                          <m:dPr>
+                            <m:ctrlPr>
+                              <w:rPr>
+                                <w:rFonts w:ascii="Cambria Math" w:hAnsi="Cambria Math"/>
+                                <w:i/>
+                                <w:lang w:val="en-GB"/>
+                              </w:rPr>
+                            </m:ctrlPr>
+                          </m:dPr>
+                          <m:e>
+                            <m:r>
+                              <w:rPr>
+                                <w:rFonts w:ascii="Cambria Math" w:hAnsi="Cambria Math" w:cs="Calibri"/>
+                              </w:rPr>
+                              <m:t>ϕ</m:t>
+                            </m:r>
+                          </m:e>
+                        </m:d>
+                      </m:e>
+                    </m:d>
+                  </m:e>
+                </m:func>
+              </m:oMath>
+            </m:oMathPara>
+          </w:p>
+          <w:p>
+            <w:pPr>
+              <w:spacing w:line="360" w:lineRule="auto"/>
+              <w:rPr>
+                <w:lang w:val="en-GB"/>
+              </w:rPr>
+            </w:pPr>
+            <w:proofErr w:type="spellStart"/>
+            <w:r>
+              <w:rPr>
+                <w:szCs w:val="24"/>
+                <w:lang w:val="en-GB"/>
+              </w:rPr>
+              <w:t>s.</w:t>
+            </w:r>
+            <w:r>
+              <w:rPr>
+                <w:szCs w:val="24"/>
+                <w:lang w:val="en-GB"/>
+              </w:rPr>
+              <w:t>t</w:t>
+            </w:r>
+            <w:r>
+              <w:rPr>
+                <w:szCs w:val="24"/>
+                <w:lang w:val="en-GB"/>
+              </w:rPr>
+              <w:t>.</w:t>
+            </w:r>
+            <w:proofErr w:type="spellEnd"/>
+            <w:r>
+              <w:rPr>
+                <w:szCs w:val="24"/>
+                <w:lang w:val="en-GB"/>
+              </w:rPr>
+              <w:t xml:space="preserve"> </w:t>
+            </w:r>
+            <m:oMath>
+              <m:r>
+                <w:rPr>
+                  <w:rFonts w:ascii="Cambria Math" w:hAnsi="Cambria Math"/>
+                  <w:szCs w:val="24"/>
+                  <w:lang w:val="en-GB"/>
+                </w:rPr>
+                <m:t>0≤</m:t>
+              </m:r>
+              <m:r>
+                <w:rPr>
+                  <w:rFonts w:ascii="Cambria Math" w:hAnsi="Cambria Math" w:cs="Calibri"/>
+                  <w:szCs w:val="24"/>
+                </w:rPr>
+                <m:t>ϕ≤1</m:t>
+              </m:r>
+            </m:oMath>
+          </w:p>
+        </w:tc>
+        <w:tc>
+          <w:tcPr>
+            <w:tcW w:w="2338" w:type="dxa"/>
+            <w:tcBorders>
+              <w:bottom w:val="single" w:sz="4" w:space="0" w:color="auto"/>
+            </w:tcBorders>
+            <w:vAlign w:val="center"/>
+          </w:tcPr>
+          <w:p>
+            <w:pPr>
+              <w:spacing w:line="360" w:lineRule="auto"/>
+              <w:jc w:val="center"/>
+              <w:rPr>
+                <w:i/>
+                <w:lang w:val="en-GB"/>
+              </w:rPr>
+            </w:pPr>
+            <w:r>
+              <w:rPr>
+                <w:i/>
+                <w:lang w:val="en-GB"/>
+              </w:rPr>
+              <w:t>Na</w:t>
+            </w:r>
+          </w:p>
+        </w:tc>
+      </w:tr>
+    </w:tbl>
     <w:p>
       <w:pPr>
         <w:spacing w:after="160" w:line="259" w:lineRule="auto"/>

</xml_diff>